<commit_message>
dqe ui setup and cleanup
</commit_message>
<xml_diff>
--- a/SpidrMpx3Eq/notes/Developers notes.docx
+++ b/SpidrMpx3Eq/notes/Developers notes.docx
@@ -2831,6 +2831,8 @@
         </w:rPr>
         <w:t xml:space="preserve">Maximize MTF by angle variation. </w:t>
       </w:r>
+      <w:bookmarkStart w:id="0" w:name="_GoBack"/>
+      <w:bookmarkEnd w:id="0"/>
     </w:p>
     <w:p>
       <w:pPr>
@@ -2846,13 +2848,7 @@
         <w:rPr>
           <w:lang w:val="en-GB"/>
         </w:rPr>
-        <w:t>(?)</w:t>
-      </w:r>
-      <w:r>
-        <w:rPr>
-          <w:lang w:val="en-GB"/>
-        </w:rPr>
-        <w:t xml:space="preserve">Use a </w:t>
+        <w:t xml:space="preserve">(?)Use a </w:t>
       </w:r>
       <w:proofErr w:type="spellStart"/>
       <w:r>
@@ -2883,13 +2879,7 @@
         <w:rPr>
           <w:lang w:val="en-GB"/>
         </w:rPr>
-        <w:t xml:space="preserve">(?) </w:t>
-      </w:r>
-      <w:r>
-        <w:rPr>
-          <w:lang w:val="en-GB"/>
-        </w:rPr>
-        <w:t xml:space="preserve">Use baseline </w:t>
+        <w:t xml:space="preserve">(?) Use baseline </w:t>
       </w:r>
       <w:proofErr w:type="spellStart"/>
       <w:r>
@@ -3378,7 +3368,7 @@
         <w:rPr>
           <w:lang w:val="en-GB"/>
         </w:rPr>
-        <w:t>Calculate NEQ.</w:t>
+        <w:t>Calculate SNR^2_ideal per exposure from the x-ray spectrum.</w:t>
       </w:r>
     </w:p>
     <w:p>
@@ -3395,20 +3385,7 @@
         <w:rPr>
           <w:lang w:val="en-GB"/>
         </w:rPr>
-        <w:t>Use EMTF for NEQ calculation (in addition to the PMTF, both should be reported).</w:t>
-      </w:r>
-      <w:r>
-        <w:rPr>
-          <w:noProof/>
-          <w:lang w:val="en-GB"/>
-        </w:rPr>
-        <w:t xml:space="preserve"> </w:t>
-      </w:r>
-      <w:r>
-        <w:rPr>
-          <w:noProof/>
-        </w:rPr>
-        <w:t>(Dobbins, 1995)</w:t>
+        <w:t>Determine the exposure.</w:t>
       </w:r>
     </w:p>
     <w:p>
@@ -3425,76 +3402,7 @@
         <w:rPr>
           <w:lang w:val="en-GB"/>
         </w:rPr>
-        <w:t>Determine (</w:t>
-      </w:r>
-      <w:r>
-        <w:rPr>
-          <w:lang w:val="en-GB"/>
-        </w:rPr>
-        <w:t xml:space="preserve">given </w:t>
-      </w:r>
-      <w:r>
-        <w:rPr>
-          <w:lang w:val="en-GB"/>
-        </w:rPr>
-        <w:t>by manufacturer or measurement</w:t>
-      </w:r>
-      <w:r>
-        <w:rPr>
-          <w:lang w:val="en-GB"/>
-        </w:rPr>
-        <w:t>s</w:t>
-      </w:r>
-      <w:r>
-        <w:rPr>
-          <w:lang w:val="en-GB"/>
-        </w:rPr>
-        <w:t xml:space="preserve"> </w:t>
-      </w:r>
-      <w:r>
-        <w:rPr>
-          <w:lang w:val="en-GB"/>
-        </w:rPr>
-        <w:t xml:space="preserve">and simulations </w:t>
-      </w:r>
-      <w:r>
-        <w:rPr>
-          <w:noProof/>
-          <w:lang w:val="en-GB"/>
-        </w:rPr>
-        <w:t xml:space="preserve"> (Flynn &amp; Samei, 1999)</w:t>
-      </w:r>
-      <w:r>
-        <w:rPr>
-          <w:lang w:val="en-GB"/>
-        </w:rPr>
-        <w:t xml:space="preserve">) </w:t>
-      </w:r>
-      <w:r>
-        <w:rPr>
-          <w:lang w:val="en-GB"/>
-        </w:rPr>
-        <w:t>the SNR</w:t>
-      </w:r>
-      <w:r>
-        <w:rPr>
-          <w:vertAlign w:val="superscript"/>
-          <w:lang w:val="en-GB"/>
-        </w:rPr>
-        <w:t>2</w:t>
-      </w:r>
-      <w:r>
-        <w:rPr>
-          <w:vertAlign w:val="subscript"/>
-          <w:lang w:val="en-GB"/>
-        </w:rPr>
-        <w:t xml:space="preserve">ideal </w:t>
-      </w:r>
-      <w:r>
-        <w:rPr>
-          <w:lang w:val="en-GB"/>
-        </w:rPr>
-        <w:t>of the incident x-ray beam.</w:t>
+        <w:t>Calculate NEQ.</w:t>
       </w:r>
     </w:p>
     <w:p>
@@ -3511,7 +3419,20 @@
         <w:rPr>
           <w:lang w:val="en-GB"/>
         </w:rPr>
-        <w:t>Calculate DQE.</w:t>
+        <w:t>Use EMTF for NEQ calculation (in addition to the PMTF, both should be reported).</w:t>
+      </w:r>
+      <w:r>
+        <w:rPr>
+          <w:noProof/>
+          <w:lang w:val="en-GB"/>
+        </w:rPr>
+        <w:t xml:space="preserve"> </w:t>
+      </w:r>
+      <w:r>
+        <w:rPr>
+          <w:noProof/>
+        </w:rPr>
+        <w:t>(Dobbins, 1995)</w:t>
       </w:r>
     </w:p>
     <w:p>
@@ -3528,6 +3449,109 @@
         <w:rPr>
           <w:lang w:val="en-GB"/>
         </w:rPr>
+        <w:t>Determine (</w:t>
+      </w:r>
+      <w:r>
+        <w:rPr>
+          <w:lang w:val="en-GB"/>
+        </w:rPr>
+        <w:t xml:space="preserve">given </w:t>
+      </w:r>
+      <w:r>
+        <w:rPr>
+          <w:lang w:val="en-GB"/>
+        </w:rPr>
+        <w:t>by manufacturer or measurement</w:t>
+      </w:r>
+      <w:r>
+        <w:rPr>
+          <w:lang w:val="en-GB"/>
+        </w:rPr>
+        <w:t>s</w:t>
+      </w:r>
+      <w:r>
+        <w:rPr>
+          <w:lang w:val="en-GB"/>
+        </w:rPr>
+        <w:t xml:space="preserve"> </w:t>
+      </w:r>
+      <w:r>
+        <w:rPr>
+          <w:lang w:val="en-GB"/>
+        </w:rPr>
+        <w:t xml:space="preserve">and simulations </w:t>
+      </w:r>
+      <w:r>
+        <w:rPr>
+          <w:noProof/>
+          <w:lang w:val="en-GB"/>
+        </w:rPr>
+        <w:t xml:space="preserve"> (Flynn &amp; Samei, 1999)</w:t>
+      </w:r>
+      <w:r>
+        <w:rPr>
+          <w:lang w:val="en-GB"/>
+        </w:rPr>
+        <w:t xml:space="preserve">) </w:t>
+      </w:r>
+      <w:r>
+        <w:rPr>
+          <w:lang w:val="en-GB"/>
+        </w:rPr>
+        <w:t>the SNR</w:t>
+      </w:r>
+      <w:r>
+        <w:rPr>
+          <w:vertAlign w:val="superscript"/>
+          <w:lang w:val="en-GB"/>
+        </w:rPr>
+        <w:t>2</w:t>
+      </w:r>
+      <w:r>
+        <w:rPr>
+          <w:vertAlign w:val="subscript"/>
+          <w:lang w:val="en-GB"/>
+        </w:rPr>
+        <w:t xml:space="preserve">ideal </w:t>
+      </w:r>
+      <w:r>
+        <w:rPr>
+          <w:lang w:val="en-GB"/>
+        </w:rPr>
+        <w:t>of the incident x-ray beam.</w:t>
+      </w:r>
+    </w:p>
+    <w:p>
+      <w:pPr>
+        <w:numPr>
+          <w:ilvl w:val="0"/>
+          <w:numId w:val="6"/>
+        </w:numPr>
+        <w:rPr>
+          <w:lang w:val="en-GB"/>
+        </w:rPr>
+      </w:pPr>
+      <w:r>
+        <w:rPr>
+          <w:lang w:val="en-GB"/>
+        </w:rPr>
+        <w:t>Calculate DQE.</w:t>
+      </w:r>
+    </w:p>
+    <w:p>
+      <w:pPr>
+        <w:numPr>
+          <w:ilvl w:val="0"/>
+          <w:numId w:val="6"/>
+        </w:numPr>
+        <w:rPr>
+          <w:lang w:val="en-GB"/>
+        </w:rPr>
+      </w:pPr>
+      <w:r>
+        <w:rPr>
+          <w:lang w:val="en-GB"/>
+        </w:rPr>
         <w:t>Calculate DQE(0) by extrapolation of the low-frequency part back to zero.</w:t>
       </w:r>
     </w:p>
@@ -3819,8 +3843,6 @@
         </w:rPr>
         <w:t xml:space="preserve"> (as long as it is smaller than the dataset and larger than 1.</w:t>
       </w:r>
-      <w:bookmarkStart w:id="0" w:name="_GoBack"/>
-      <w:bookmarkEnd w:id="0"/>
     </w:p>
     <w:p>
       <w:pPr>
@@ -5112,6 +5134,7 @@
         <w:rPr>
           <w:lang w:val="en-GB"/>
         </w:rPr>
+        <w:lastRenderedPageBreak/>
         <w:t>Works Cited</w:t>
       </w:r>
     </w:p>
@@ -7010,6 +7033,7 @@
   <w:style w:type="character" w:default="1" w:styleId="DefaultParagraphFont">
     <w:name w:val="Default Paragraph Font"/>
     <w:uiPriority w:val="1"/>
+    <w:semiHidden/>
     <w:unhideWhenUsed/>
   </w:style>
   <w:style w:type="table" w:default="1" w:styleId="TableNormal">
@@ -7385,6 +7409,7 @@
   <w:style w:type="character" w:default="1" w:styleId="DefaultParagraphFont">
     <w:name w:val="Default Paragraph Font"/>
     <w:uiPriority w:val="1"/>
+    <w:semiHidden/>
     <w:unhideWhenUsed/>
   </w:style>
   <w:style w:type="table" w:default="1" w:styleId="TableNormal">
@@ -7857,7 +7882,7 @@
 </file>
 
 <file path=customXml/itemProps1.xml><?xml version="1.0" encoding="utf-8"?>
-<ds:datastoreItem xmlns:ds="http://schemas.openxmlformats.org/officeDocument/2006/customXml" ds:itemID="{BF985854-FD0C-414A-851B-D7A1F1251C87}">
+<ds:datastoreItem xmlns:ds="http://schemas.openxmlformats.org/officeDocument/2006/customXml" ds:itemID="{57F8F5A0-BDD1-4DEF-A6AB-3716A1C67063}">
   <ds:schemaRefs>
     <ds:schemaRef ds:uri="http://schemas.openxmlformats.org/officeDocument/2006/bibliography"/>
   </ds:schemaRefs>

</xml_diff>

<commit_message>
Explaining options and some changes to notes
</commit_message>
<xml_diff>
--- a/SpidrMpx3Eq/notes/Developers notes.docx
+++ b/SpidrMpx3Eq/notes/Developers notes.docx
@@ -514,6 +514,8 @@
           <w:lang w:val="en-GB"/>
         </w:rPr>
       </w:pPr>
+      <w:bookmarkStart w:id="0" w:name="_GoBack"/>
+      <w:bookmarkEnd w:id="0"/>
     </w:p>
     <w:p>
       <w:pPr>
@@ -2853,15 +2855,7 @@
         <w:rPr>
           <w:lang w:val="en-GB"/>
         </w:rPr>
-        <w:t>Han</w:t>
-      </w:r>
-      <w:bookmarkStart w:id="0" w:name="_GoBack"/>
-      <w:bookmarkEnd w:id="0"/>
-      <w:r>
-        <w:rPr>
-          <w:lang w:val="en-GB"/>
-        </w:rPr>
-        <w:t>ning</w:t>
+        <w:t>Hanning</w:t>
       </w:r>
       <w:proofErr w:type="spellEnd"/>
       <w:r>
@@ -2969,6 +2963,12 @@
         <w:rPr>
           <w:lang w:val="en-GB"/>
         </w:rPr>
+        <w:t>(?)</w:t>
+      </w:r>
+      <w:r>
+        <w:rPr>
+          <w:lang w:val="en-GB"/>
+        </w:rPr>
         <w:t>Get the calculation to work for horizontal edges.</w:t>
       </w:r>
     </w:p>
@@ -3130,6 +3130,12 @@
         <w:rPr>
           <w:lang w:val="en-GB"/>
         </w:rPr>
+        <w:t>(?)</w:t>
+      </w:r>
+      <w:r>
+        <w:rPr>
+          <w:lang w:val="en-GB"/>
+        </w:rPr>
         <w:t xml:space="preserve">Determine characteristic curve. </w:t>
       </w:r>
     </w:p>
@@ -3147,6 +3153,12 @@
         <w:rPr>
           <w:lang w:val="en-GB"/>
         </w:rPr>
+        <w:t>(?)</w:t>
+      </w:r>
+      <w:r>
+        <w:rPr>
+          <w:lang w:val="en-GB"/>
+        </w:rPr>
         <w:t>Convert pixel values to be linearly proportional to exposure</w:t>
       </w:r>
       <w:r>
@@ -3232,6 +3244,13 @@
         </w:rPr>
         <w:t>Correct for background trends from ROI by fitting a planar ramp.</w:t>
       </w:r>
+      <w:r>
+        <w:rPr>
+          <w:strike/>
+          <w:lang w:val="en-GB"/>
+        </w:rPr>
+        <w:t xml:space="preserve"> [DONE]</w:t>
+      </w:r>
     </w:p>
     <w:p>
       <w:pPr>
@@ -3251,6 +3270,20 @@
         </w:rPr>
         <w:t>Calculate the 2D squared Fourier transforms of the ROI.</w:t>
       </w:r>
+      <w:r>
+        <w:rPr>
+          <w:strike/>
+          <w:lang w:val="en-GB"/>
+        </w:rPr>
+        <w:t xml:space="preserve"> </w:t>
+      </w:r>
+      <w:r>
+        <w:rPr>
+          <w:strike/>
+          <w:lang w:val="en-GB"/>
+        </w:rPr>
+        <w:t>[DONE]</w:t>
+      </w:r>
     </w:p>
     <w:p>
       <w:pPr>
@@ -3285,6 +3318,20 @@
         </w:rPr>
         <w:t xml:space="preserve"> NPS.</w:t>
       </w:r>
+      <w:r>
+        <w:rPr>
+          <w:strike/>
+          <w:lang w:val="en-GB"/>
+        </w:rPr>
+        <w:t xml:space="preserve"> </w:t>
+      </w:r>
+      <w:r>
+        <w:rPr>
+          <w:strike/>
+          <w:lang w:val="en-GB"/>
+        </w:rPr>
+        <w:t>[DONE]</w:t>
+      </w:r>
     </w:p>
     <w:p>
       <w:pPr>
@@ -3311,6 +3358,13 @@
         </w:rPr>
         <w:t xml:space="preserve"> </w:t>
       </w:r>
+      <w:r>
+        <w:rPr>
+          <w:strike/>
+          <w:lang w:val="en-GB"/>
+        </w:rPr>
+        <w:t>[DONE]</w:t>
+      </w:r>
     </w:p>
     <w:p>
       <w:pPr>
@@ -3455,76 +3509,7 @@
         <w:rPr>
           <w:lang w:val="en-GB"/>
         </w:rPr>
-        <w:t>Determine (</w:t>
-      </w:r>
-      <w:r>
-        <w:rPr>
-          <w:lang w:val="en-GB"/>
-        </w:rPr>
-        <w:t xml:space="preserve">given </w:t>
-      </w:r>
-      <w:r>
-        <w:rPr>
-          <w:lang w:val="en-GB"/>
-        </w:rPr>
-        <w:t>by manufacturer or measurement</w:t>
-      </w:r>
-      <w:r>
-        <w:rPr>
-          <w:lang w:val="en-GB"/>
-        </w:rPr>
-        <w:t>s</w:t>
-      </w:r>
-      <w:r>
-        <w:rPr>
-          <w:lang w:val="en-GB"/>
-        </w:rPr>
-        <w:t xml:space="preserve"> </w:t>
-      </w:r>
-      <w:r>
-        <w:rPr>
-          <w:lang w:val="en-GB"/>
-        </w:rPr>
-        <w:t xml:space="preserve">and simulations </w:t>
-      </w:r>
-      <w:r>
-        <w:rPr>
-          <w:noProof/>
-          <w:lang w:val="en-GB"/>
-        </w:rPr>
-        <w:t xml:space="preserve"> (Flynn &amp; Samei, 1999)</w:t>
-      </w:r>
-      <w:r>
-        <w:rPr>
-          <w:lang w:val="en-GB"/>
-        </w:rPr>
-        <w:t xml:space="preserve">) </w:t>
-      </w:r>
-      <w:r>
-        <w:rPr>
-          <w:lang w:val="en-GB"/>
-        </w:rPr>
-        <w:t>the SNR</w:t>
-      </w:r>
-      <w:r>
-        <w:rPr>
-          <w:vertAlign w:val="superscript"/>
-          <w:lang w:val="en-GB"/>
-        </w:rPr>
-        <w:t>2</w:t>
-      </w:r>
-      <w:r>
-        <w:rPr>
-          <w:vertAlign w:val="subscript"/>
-          <w:lang w:val="en-GB"/>
-        </w:rPr>
-        <w:t xml:space="preserve">ideal </w:t>
-      </w:r>
-      <w:r>
-        <w:rPr>
-          <w:lang w:val="en-GB"/>
-        </w:rPr>
-        <w:t>of the incident x-ray beam.</w:t>
+        <w:t>Calculate DQE.</w:t>
       </w:r>
     </w:p>
     <w:p>
@@ -3541,23 +3526,6 @@
         <w:rPr>
           <w:lang w:val="en-GB"/>
         </w:rPr>
-        <w:t>Calculate DQE.</w:t>
-      </w:r>
-    </w:p>
-    <w:p>
-      <w:pPr>
-        <w:numPr>
-          <w:ilvl w:val="0"/>
-          <w:numId w:val="6"/>
-        </w:numPr>
-        <w:rPr>
-          <w:lang w:val="en-GB"/>
-        </w:rPr>
-      </w:pPr>
-      <w:r>
-        <w:rPr>
-          <w:lang w:val="en-GB"/>
-        </w:rPr>
         <w:t>Calculate DQE(0) by extrapolation of the low-frequency part back to zero.</w:t>
       </w:r>
     </w:p>
@@ -3737,32 +3705,33 @@
         <w:rPr>
           <w:lang w:val="en-GB"/>
         </w:rPr>
-        <w:t xml:space="preserve">The way the MTF is calculated can be chosen by the </w:t>
-      </w:r>
-      <w:r>
-        <w:rPr>
-          <w:lang w:val="en-GB"/>
-        </w:rPr>
-        <w:t xml:space="preserve">radio buttons, </w:t>
-      </w:r>
-      <w:r>
-        <w:rPr>
-          <w:lang w:val="en-GB"/>
-        </w:rPr>
-        <w:t>checkboxes</w:t>
-      </w:r>
-      <w:r>
-        <w:rPr>
-          <w:lang w:val="en-GB"/>
-        </w:rPr>
-        <w:t xml:space="preserve"> and </w:t>
-      </w:r>
-      <w:proofErr w:type="spellStart"/>
-      <w:r>
-        <w:rPr>
-          <w:lang w:val="en-GB"/>
-        </w:rPr>
-        <w:t>lineEdit</w:t>
+        <w:t xml:space="preserve">The way the MTF is calculated can be </w:t>
+      </w:r>
+      <w:r>
+        <w:rPr>
+          <w:lang w:val="en-GB"/>
+        </w:rPr>
+        <w:t>adjusted</w:t>
+      </w:r>
+      <w:r>
+        <w:rPr>
+          <w:lang w:val="en-GB"/>
+        </w:rPr>
+        <w:t xml:space="preserve"> by the </w:t>
+      </w:r>
+      <w:r>
+        <w:rPr>
+          <w:lang w:val="en-GB"/>
+        </w:rPr>
+        <w:t xml:space="preserve">options in the </w:t>
+      </w:r>
+      <w:proofErr w:type="spellStart"/>
+      <w:r>
+        <w:rPr>
+          <w:i/>
+          <w:lang w:val="en-GB"/>
+        </w:rPr>
+        <w:t>optionsDialog</w:t>
       </w:r>
       <w:proofErr w:type="spellEnd"/>
       <w:r>
@@ -4014,21 +3983,26 @@
           <w:lang w:val="en-GB"/>
         </w:rPr>
       </w:pPr>
-      <w:proofErr w:type="spellStart"/>
-      <w:r>
-        <w:rPr>
-          <w:i/>
-          <w:lang w:val="en-GB"/>
-        </w:rPr>
-        <w:t>Func</w:t>
-      </w:r>
-      <w:proofErr w:type="spellEnd"/>
+      <w:r>
+        <w:rPr>
+          <w:i/>
+          <w:lang w:val="en-GB"/>
+        </w:rPr>
+        <w:t>Fit</w:t>
+      </w:r>
       <w:r>
         <w:rPr>
           <w:i/>
           <w:lang w:val="en-GB"/>
         </w:rPr>
         <w:t xml:space="preserve"> der</w:t>
+      </w:r>
+      <w:r>
+        <w:rPr>
+          <w:i/>
+          <w:lang w:val="en-GB"/>
+        </w:rPr>
+        <w:t>ivative</w:t>
       </w:r>
       <w:r>
         <w:rPr>
@@ -4072,6 +4046,588 @@
           <w:lang w:val="en-GB"/>
         </w:rPr>
         <w:t xml:space="preserve"> of the binned ESF data is taken. </w:t>
+      </w:r>
+    </w:p>
+    <w:p>
+      <w:pPr>
+        <w:rPr>
+          <w:lang w:val="en-GB"/>
+        </w:rPr>
+      </w:pPr>
+      <w:r>
+        <w:rPr>
+          <w:lang w:val="en-GB"/>
+        </w:rPr>
+        <w:br w:type="page"/>
+      </w:r>
+    </w:p>
+    <w:p>
+      <w:pPr>
+        <w:rPr>
+          <w:lang w:val="en-GB"/>
+        </w:rPr>
+      </w:pPr>
+      <w:r>
+        <w:rPr>
+          <w:lang w:val="en-GB"/>
+        </w:rPr>
+        <w:lastRenderedPageBreak/>
+        <w:t xml:space="preserve">The way the </w:t>
+      </w:r>
+      <w:r>
+        <w:rPr>
+          <w:lang w:val="en-GB"/>
+        </w:rPr>
+        <w:t>NPS</w:t>
+      </w:r>
+      <w:r>
+        <w:rPr>
+          <w:lang w:val="en-GB"/>
+        </w:rPr>
+        <w:t xml:space="preserve"> is calculated can be </w:t>
+      </w:r>
+      <w:r>
+        <w:rPr>
+          <w:lang w:val="en-GB"/>
+        </w:rPr>
+        <w:t xml:space="preserve">also </w:t>
+      </w:r>
+      <w:r>
+        <w:rPr>
+          <w:lang w:val="en-GB"/>
+        </w:rPr>
+        <w:t xml:space="preserve">adjusted by the options in the </w:t>
+      </w:r>
+      <w:proofErr w:type="spellStart"/>
+      <w:r>
+        <w:rPr>
+          <w:i/>
+          <w:lang w:val="en-GB"/>
+        </w:rPr>
+        <w:t>optionsDialog</w:t>
+      </w:r>
+      <w:proofErr w:type="spellEnd"/>
+      <w:r>
+        <w:rPr>
+          <w:lang w:val="en-GB"/>
+        </w:rPr>
+        <w:t>:</w:t>
+      </w:r>
+    </w:p>
+    <w:p>
+      <w:pPr>
+        <w:pStyle w:val="ListParagraph"/>
+        <w:numPr>
+          <w:ilvl w:val="0"/>
+          <w:numId w:val="16"/>
+        </w:numPr>
+        <w:rPr>
+          <w:lang w:val="en-GB"/>
+        </w:rPr>
+      </w:pPr>
+      <w:r>
+        <w:rPr>
+          <w:lang w:val="en-GB"/>
+        </w:rPr>
+        <w:t>Region of interest:</w:t>
+      </w:r>
+    </w:p>
+    <w:p>
+      <w:pPr>
+        <w:pStyle w:val="ListParagraph"/>
+        <w:numPr>
+          <w:ilvl w:val="1"/>
+          <w:numId w:val="16"/>
+        </w:numPr>
+        <w:rPr>
+          <w:lang w:val="en-GB"/>
+        </w:rPr>
+      </w:pPr>
+      <w:r>
+        <w:rPr>
+          <w:i/>
+          <w:lang w:val="en-GB"/>
+        </w:rPr>
+        <w:t xml:space="preserve">Use full image </w:t>
+      </w:r>
+      <w:r>
+        <w:rPr>
+          <w:lang w:val="en-GB"/>
+        </w:rPr>
+        <w:t xml:space="preserve"> vs</w:t>
+      </w:r>
+      <w:r>
+        <w:rPr>
+          <w:i/>
+          <w:lang w:val="en-GB"/>
+        </w:rPr>
+        <w:t xml:space="preserve">  User selection</w:t>
+      </w:r>
+      <w:r>
+        <w:rPr>
+          <w:lang w:val="en-GB"/>
+        </w:rPr>
+        <w:t xml:space="preserve">  vs  </w:t>
+      </w:r>
+      <w:r>
+        <w:rPr>
+          <w:i/>
+          <w:lang w:val="en-GB"/>
+        </w:rPr>
+        <w:t>Manual</w:t>
+      </w:r>
+      <w:r>
+        <w:rPr>
+          <w:lang w:val="en-GB"/>
+        </w:rPr>
+        <w:br/>
+      </w:r>
+      <w:r>
+        <w:rPr>
+          <w:i/>
+          <w:lang w:val="en-GB"/>
+        </w:rPr>
+        <w:t>Full image</w:t>
+      </w:r>
+      <w:r>
+        <w:rPr>
+          <w:lang w:val="en-GB"/>
+        </w:rPr>
+        <w:t xml:space="preserve"> uses the full image as the </w:t>
+      </w:r>
+      <w:proofErr w:type="spellStart"/>
+      <w:r>
+        <w:rPr>
+          <w:lang w:val="en-GB"/>
+        </w:rPr>
+        <w:t>RoI</w:t>
+      </w:r>
+      <w:proofErr w:type="spellEnd"/>
+      <w:r>
+        <w:rPr>
+          <w:lang w:val="en-GB"/>
+        </w:rPr>
+        <w:t>, for one or multiple files (</w:t>
+      </w:r>
+      <w:r>
+        <w:rPr>
+          <w:i/>
+          <w:lang w:val="en-GB"/>
+        </w:rPr>
+        <w:t xml:space="preserve">single file </w:t>
+      </w:r>
+      <w:r>
+        <w:rPr>
+          <w:lang w:val="en-GB"/>
+        </w:rPr>
+        <w:t>checkbox).</w:t>
+      </w:r>
+      <w:r>
+        <w:rPr>
+          <w:lang w:val="en-GB"/>
+        </w:rPr>
+        <w:br/>
+        <w:t xml:space="preserve">When </w:t>
+      </w:r>
+      <w:r>
+        <w:rPr>
+          <w:i/>
+          <w:lang w:val="en-GB"/>
+        </w:rPr>
+        <w:t>User selection</w:t>
+      </w:r>
+      <w:r>
+        <w:rPr>
+          <w:lang w:val="en-GB"/>
+        </w:rPr>
+        <w:t xml:space="preserve"> is chosen, the area selected by the user is used for NPS calculation. If no area is selected, the user is guided to the visualisation tab to do so. </w:t>
+      </w:r>
+      <w:r>
+        <w:rPr>
+          <w:lang w:val="en-GB"/>
+        </w:rPr>
+        <w:br/>
+        <w:t xml:space="preserve">When </w:t>
+      </w:r>
+      <w:r>
+        <w:rPr>
+          <w:i/>
+          <w:lang w:val="en-GB"/>
+        </w:rPr>
+        <w:t>Manual</w:t>
+      </w:r>
+      <w:r>
+        <w:rPr>
+          <w:lang w:val="en-GB"/>
+        </w:rPr>
+        <w:t xml:space="preserve"> is chosen, the user can set the size and amount of </w:t>
+      </w:r>
+      <w:proofErr w:type="spellStart"/>
+      <w:r>
+        <w:rPr>
+          <w:lang w:val="en-GB"/>
+        </w:rPr>
+        <w:t>RoIs</w:t>
+      </w:r>
+      <w:proofErr w:type="spellEnd"/>
+      <w:r>
+        <w:rPr>
+          <w:lang w:val="en-GB"/>
+        </w:rPr>
+        <w:t xml:space="preserve"> and the program will determine these by itself. (TO DO) </w:t>
+      </w:r>
+    </w:p>
+    <w:p>
+      <w:pPr>
+        <w:pStyle w:val="ListParagraph"/>
+        <w:numPr>
+          <w:ilvl w:val="1"/>
+          <w:numId w:val="16"/>
+        </w:numPr>
+        <w:rPr>
+          <w:lang w:val="en-GB"/>
+        </w:rPr>
+      </w:pPr>
+      <w:proofErr w:type="spellStart"/>
+      <w:r>
+        <w:rPr>
+          <w:i/>
+          <w:lang w:val="en-GB"/>
+        </w:rPr>
+        <w:t>Nr</w:t>
+      </w:r>
+      <w:proofErr w:type="spellEnd"/>
+      <w:r>
+        <w:rPr>
+          <w:i/>
+          <w:lang w:val="en-GB"/>
+        </w:rPr>
+        <w:t>. of pixels from the edge</w:t>
+      </w:r>
+      <w:r>
+        <w:rPr>
+          <w:lang w:val="en-GB"/>
+        </w:rPr>
+        <w:br/>
+        <w:t xml:space="preserve">The user can choose a number of pixels that the </w:t>
+      </w:r>
+      <w:proofErr w:type="spellStart"/>
+      <w:r>
+        <w:rPr>
+          <w:lang w:val="en-GB"/>
+        </w:rPr>
+        <w:t>RoIs</w:t>
+      </w:r>
+      <w:proofErr w:type="spellEnd"/>
+      <w:r>
+        <w:rPr>
+          <w:lang w:val="en-GB"/>
+        </w:rPr>
+        <w:t xml:space="preserve"> should stay away from the edge. This is used in </w:t>
+      </w:r>
+      <w:r>
+        <w:rPr>
+          <w:i/>
+          <w:lang w:val="en-GB"/>
+        </w:rPr>
+        <w:t>full image</w:t>
+      </w:r>
+      <w:r>
+        <w:rPr>
+          <w:lang w:val="en-GB"/>
+        </w:rPr>
+        <w:t xml:space="preserve"> and </w:t>
+      </w:r>
+      <w:r>
+        <w:rPr>
+          <w:i/>
+          <w:lang w:val="en-GB"/>
+        </w:rPr>
+        <w:t>manual.</w:t>
+      </w:r>
+    </w:p>
+    <w:p>
+      <w:pPr>
+        <w:pStyle w:val="ListParagraph"/>
+        <w:numPr>
+          <w:ilvl w:val="0"/>
+          <w:numId w:val="16"/>
+        </w:numPr>
+        <w:rPr>
+          <w:lang w:val="en-GB"/>
+        </w:rPr>
+      </w:pPr>
+      <w:r>
+        <w:rPr>
+          <w:i/>
+          <w:lang w:val="en-GB"/>
+        </w:rPr>
+        <w:t>Correct data with plane function</w:t>
+      </w:r>
+      <w:r>
+        <w:rPr>
+          <w:i/>
+          <w:lang w:val="en-GB"/>
+        </w:rPr>
+        <w:br/>
+      </w:r>
+      <w:r>
+        <w:rPr>
+          <w:lang w:val="en-GB"/>
+        </w:rPr>
+        <w:t xml:space="preserve">If checked, the </w:t>
+      </w:r>
+      <w:proofErr w:type="spellStart"/>
+      <w:r>
+        <w:rPr>
+          <w:lang w:val="en-GB"/>
+        </w:rPr>
+        <w:t>RoI</w:t>
+      </w:r>
+      <w:proofErr w:type="spellEnd"/>
+      <w:r>
+        <w:rPr>
+          <w:lang w:val="en-GB"/>
+        </w:rPr>
+        <w:t xml:space="preserve"> data is corrected before any NPS calculations, by fitting a flat plane through the data and subtracting this from the data.</w:t>
+      </w:r>
+    </w:p>
+    <w:p>
+      <w:pPr>
+        <w:pStyle w:val="ListParagraph"/>
+        <w:numPr>
+          <w:ilvl w:val="0"/>
+          <w:numId w:val="16"/>
+        </w:numPr>
+        <w:rPr>
+          <w:lang w:val="en-GB"/>
+        </w:rPr>
+      </w:pPr>
+      <w:r>
+        <w:rPr>
+          <w:lang w:val="en-GB"/>
+        </w:rPr>
+        <w:t>Fourier Transform</w:t>
+      </w:r>
+    </w:p>
+    <w:p>
+      <w:pPr>
+        <w:pStyle w:val="ListParagraph"/>
+        <w:numPr>
+          <w:ilvl w:val="1"/>
+          <w:numId w:val="16"/>
+        </w:numPr>
+        <w:rPr>
+          <w:lang w:val="en-GB"/>
+        </w:rPr>
+      </w:pPr>
+      <w:r>
+        <w:rPr>
+          <w:i/>
+          <w:lang w:val="en-GB"/>
+        </w:rPr>
+        <w:t>Show Fourier Transform</w:t>
+      </w:r>
+      <w:r>
+        <w:rPr>
+          <w:lang w:val="en-GB"/>
+        </w:rPr>
+        <w:br/>
+        <w:t xml:space="preserve">When checked, a </w:t>
+      </w:r>
+      <w:proofErr w:type="spellStart"/>
+      <w:r>
+        <w:rPr>
+          <w:lang w:val="en-GB"/>
+        </w:rPr>
+        <w:t>colormap</w:t>
+      </w:r>
+      <w:proofErr w:type="spellEnd"/>
+      <w:r>
+        <w:rPr>
+          <w:lang w:val="en-GB"/>
+        </w:rPr>
+        <w:t xml:space="preserve"> of the 2D Fourier </w:t>
+      </w:r>
+      <w:proofErr w:type="spellStart"/>
+      <w:r>
+        <w:rPr>
+          <w:lang w:val="en-GB"/>
+        </w:rPr>
+        <w:t>fransform</w:t>
+      </w:r>
+      <w:proofErr w:type="spellEnd"/>
+      <w:r>
+        <w:rPr>
+          <w:lang w:val="en-GB"/>
+        </w:rPr>
+        <w:t xml:space="preserve"> is shown.</w:t>
+      </w:r>
+    </w:p>
+    <w:p>
+      <w:pPr>
+        <w:pStyle w:val="ListParagraph"/>
+        <w:numPr>
+          <w:ilvl w:val="1"/>
+          <w:numId w:val="16"/>
+        </w:numPr>
+        <w:rPr>
+          <w:lang w:val="en-GB"/>
+        </w:rPr>
+      </w:pPr>
+      <w:r>
+        <w:rPr>
+          <w:i/>
+          <w:lang w:val="en-GB"/>
+        </w:rPr>
+        <w:t>Use zero frequency</w:t>
+      </w:r>
+      <w:r>
+        <w:rPr>
+          <w:i/>
+          <w:lang w:val="en-GB"/>
+        </w:rPr>
+        <w:br/>
+      </w:r>
+      <w:r>
+        <w:rPr>
+          <w:lang w:val="en-GB"/>
+        </w:rPr>
+        <w:t xml:space="preserve">When going from the 2D Fourier transform to the 1D NPS, you can choose to use the zero frequency as the only, or one of the 1D components. </w:t>
+      </w:r>
+    </w:p>
+    <w:p>
+      <w:pPr>
+        <w:pStyle w:val="ListParagraph"/>
+        <w:numPr>
+          <w:ilvl w:val="1"/>
+          <w:numId w:val="16"/>
+        </w:numPr>
+        <w:rPr>
+          <w:lang w:val="en-GB"/>
+        </w:rPr>
+      </w:pPr>
+      <w:r>
+        <w:rPr>
+          <w:i/>
+          <w:lang w:val="en-GB"/>
+        </w:rPr>
+        <w:t>#lines off axis</w:t>
+      </w:r>
+      <w:r>
+        <w:rPr>
+          <w:i/>
+          <w:lang w:val="en-GB"/>
+        </w:rPr>
+        <w:br/>
+      </w:r>
+      <w:r>
+        <w:rPr>
+          <w:lang w:val="en-GB"/>
+        </w:rPr>
+        <w:t>Here the user can specify how many of the lines next to the axes should be averaged for the 1D NPS (including the axis itself or not depends on the previous checkbox).</w:t>
+      </w:r>
+    </w:p>
+    <w:p>
+      <w:pPr>
+        <w:pStyle w:val="ListParagraph"/>
+        <w:numPr>
+          <w:ilvl w:val="0"/>
+          <w:numId w:val="16"/>
+        </w:numPr>
+        <w:rPr>
+          <w:lang w:val="en-GB"/>
+        </w:rPr>
+      </w:pPr>
+      <w:r>
+        <w:rPr>
+          <w:i/>
+          <w:lang w:val="en-GB"/>
+        </w:rPr>
+        <w:t>Normalize NPS to maximum value</w:t>
+      </w:r>
+      <w:r>
+        <w:rPr>
+          <w:lang w:val="en-GB"/>
+        </w:rPr>
+        <w:br/>
+        <w:t>When checked, the NPS is normalized to its maximum value.</w:t>
+      </w:r>
+    </w:p>
+    <w:p>
+      <w:pPr>
+        <w:pStyle w:val="ListParagraph"/>
+        <w:numPr>
+          <w:ilvl w:val="0"/>
+          <w:numId w:val="16"/>
+        </w:numPr>
+        <w:rPr>
+          <w:lang w:val="en-GB"/>
+        </w:rPr>
+      </w:pPr>
+      <w:r>
+        <w:rPr>
+          <w:lang w:val="en-GB"/>
+        </w:rPr>
+        <w:t>Final data</w:t>
+      </w:r>
+    </w:p>
+    <w:p>
+      <w:pPr>
+        <w:pStyle w:val="ListParagraph"/>
+        <w:numPr>
+          <w:ilvl w:val="1"/>
+          <w:numId w:val="16"/>
+        </w:numPr>
+        <w:rPr>
+          <w:lang w:val="en-GB"/>
+        </w:rPr>
+      </w:pPr>
+      <w:r>
+        <w:rPr>
+          <w:i/>
+          <w:lang w:val="en-GB"/>
+        </w:rPr>
+        <w:t>Pixel size (um)</w:t>
+      </w:r>
+      <w:r>
+        <w:rPr>
+          <w:lang w:val="en-GB"/>
+        </w:rPr>
+        <w:br/>
+        <w:t>The pixel size is specified here to make conversion of units possible. (TO DO: can this be put somewhere else? Configuration?</w:t>
+      </w:r>
+    </w:p>
+    <w:p>
+      <w:pPr>
+        <w:pStyle w:val="ListParagraph"/>
+        <w:numPr>
+          <w:ilvl w:val="1"/>
+          <w:numId w:val="16"/>
+        </w:numPr>
+        <w:rPr>
+          <w:lang w:val="en-GB"/>
+        </w:rPr>
+      </w:pPr>
+      <w:r>
+        <w:rPr>
+          <w:i/>
+          <w:lang w:val="en-GB"/>
+        </w:rPr>
+        <w:t>Units</w:t>
+      </w:r>
+      <w:r>
+        <w:rPr>
+          <w:i/>
+          <w:lang w:val="en-GB"/>
+        </w:rPr>
+        <w:br/>
+      </w:r>
+      <w:r>
+        <w:rPr>
+          <w:lang w:val="en-GB"/>
+        </w:rPr>
+        <w:t>Here the user can choose the units he/she wants.</w:t>
       </w:r>
     </w:p>
     <w:p>
@@ -5826,6 +6382,119 @@
     </w:lvl>
   </w:abstractNum>
   <w:abstractNum w:abstractNumId="5">
+    <w:nsid w:val="1E05694B"/>
+    <w:multiLevelType w:val="hybridMultilevel"/>
+    <w:tmpl w:val="6A70C58C"/>
+    <w:lvl w:ilvl="0" w:tplc="04130001">
+      <w:start w:val="1"/>
+      <w:numFmt w:val="bullet"/>
+      <w:lvlText w:val=""/>
+      <w:lvlJc w:val="left"/>
+      <w:pPr>
+        <w:ind w:left="720" w:hanging="360"/>
+      </w:pPr>
+      <w:rPr>
+        <w:rFonts w:ascii="Symbol" w:hAnsi="Symbol" w:hint="default"/>
+      </w:rPr>
+    </w:lvl>
+    <w:lvl w:ilvl="1" w:tplc="04130003" w:tentative="1">
+      <w:start w:val="1"/>
+      <w:numFmt w:val="bullet"/>
+      <w:lvlText w:val="o"/>
+      <w:lvlJc w:val="left"/>
+      <w:pPr>
+        <w:ind w:left="1440" w:hanging="360"/>
+      </w:pPr>
+      <w:rPr>
+        <w:rFonts w:ascii="Courier New" w:hAnsi="Courier New" w:cs="Courier New" w:hint="default"/>
+      </w:rPr>
+    </w:lvl>
+    <w:lvl w:ilvl="2" w:tplc="04130005" w:tentative="1">
+      <w:start w:val="1"/>
+      <w:numFmt w:val="bullet"/>
+      <w:lvlText w:val=""/>
+      <w:lvlJc w:val="left"/>
+      <w:pPr>
+        <w:ind w:left="2160" w:hanging="360"/>
+      </w:pPr>
+      <w:rPr>
+        <w:rFonts w:ascii="Wingdings" w:hAnsi="Wingdings" w:hint="default"/>
+      </w:rPr>
+    </w:lvl>
+    <w:lvl w:ilvl="3" w:tplc="04130001" w:tentative="1">
+      <w:start w:val="1"/>
+      <w:numFmt w:val="bullet"/>
+      <w:lvlText w:val=""/>
+      <w:lvlJc w:val="left"/>
+      <w:pPr>
+        <w:ind w:left="2880" w:hanging="360"/>
+      </w:pPr>
+      <w:rPr>
+        <w:rFonts w:ascii="Symbol" w:hAnsi="Symbol" w:hint="default"/>
+      </w:rPr>
+    </w:lvl>
+    <w:lvl w:ilvl="4" w:tplc="04130003" w:tentative="1">
+      <w:start w:val="1"/>
+      <w:numFmt w:val="bullet"/>
+      <w:lvlText w:val="o"/>
+      <w:lvlJc w:val="left"/>
+      <w:pPr>
+        <w:ind w:left="3600" w:hanging="360"/>
+      </w:pPr>
+      <w:rPr>
+        <w:rFonts w:ascii="Courier New" w:hAnsi="Courier New" w:cs="Courier New" w:hint="default"/>
+      </w:rPr>
+    </w:lvl>
+    <w:lvl w:ilvl="5" w:tplc="04130005" w:tentative="1">
+      <w:start w:val="1"/>
+      <w:numFmt w:val="bullet"/>
+      <w:lvlText w:val=""/>
+      <w:lvlJc w:val="left"/>
+      <w:pPr>
+        <w:ind w:left="4320" w:hanging="360"/>
+      </w:pPr>
+      <w:rPr>
+        <w:rFonts w:ascii="Wingdings" w:hAnsi="Wingdings" w:hint="default"/>
+      </w:rPr>
+    </w:lvl>
+    <w:lvl w:ilvl="6" w:tplc="04130001" w:tentative="1">
+      <w:start w:val="1"/>
+      <w:numFmt w:val="bullet"/>
+      <w:lvlText w:val=""/>
+      <w:lvlJc w:val="left"/>
+      <w:pPr>
+        <w:ind w:left="5040" w:hanging="360"/>
+      </w:pPr>
+      <w:rPr>
+        <w:rFonts w:ascii="Symbol" w:hAnsi="Symbol" w:hint="default"/>
+      </w:rPr>
+    </w:lvl>
+    <w:lvl w:ilvl="7" w:tplc="04130003" w:tentative="1">
+      <w:start w:val="1"/>
+      <w:numFmt w:val="bullet"/>
+      <w:lvlText w:val="o"/>
+      <w:lvlJc w:val="left"/>
+      <w:pPr>
+        <w:ind w:left="5760" w:hanging="360"/>
+      </w:pPr>
+      <w:rPr>
+        <w:rFonts w:ascii="Courier New" w:hAnsi="Courier New" w:cs="Courier New" w:hint="default"/>
+      </w:rPr>
+    </w:lvl>
+    <w:lvl w:ilvl="8" w:tplc="04130005" w:tentative="1">
+      <w:start w:val="1"/>
+      <w:numFmt w:val="bullet"/>
+      <w:lvlText w:val=""/>
+      <w:lvlJc w:val="left"/>
+      <w:pPr>
+        <w:ind w:left="6480" w:hanging="360"/>
+      </w:pPr>
+      <w:rPr>
+        <w:rFonts w:ascii="Wingdings" w:hAnsi="Wingdings" w:hint="default"/>
+      </w:rPr>
+    </w:lvl>
+  </w:abstractNum>
+  <w:abstractNum w:abstractNumId="6">
     <w:nsid w:val="1F827C27"/>
     <w:multiLevelType w:val="hybridMultilevel"/>
     <w:tmpl w:val="6142A03C"/>
@@ -5938,7 +6607,7 @@
       </w:rPr>
     </w:lvl>
   </w:abstractNum>
-  <w:abstractNum w:abstractNumId="6">
+  <w:abstractNum w:abstractNumId="7">
     <w:nsid w:val="27F10892"/>
     <w:multiLevelType w:val="hybridMultilevel"/>
     <w:tmpl w:val="F62EFFB2"/>
@@ -6051,7 +6720,7 @@
       </w:rPr>
     </w:lvl>
   </w:abstractNum>
-  <w:abstractNum w:abstractNumId="7">
+  <w:abstractNum w:abstractNumId="8">
     <w:nsid w:val="2F6C7977"/>
     <w:multiLevelType w:val="hybridMultilevel"/>
     <w:tmpl w:val="15165B2E"/>
@@ -6164,7 +6833,7 @@
       </w:rPr>
     </w:lvl>
   </w:abstractNum>
-  <w:abstractNum w:abstractNumId="8">
+  <w:abstractNum w:abstractNumId="9">
     <w:nsid w:val="39D26721"/>
     <w:multiLevelType w:val="hybridMultilevel"/>
     <w:tmpl w:val="45F09F0C"/>
@@ -6277,7 +6946,7 @@
       </w:rPr>
     </w:lvl>
   </w:abstractNum>
-  <w:abstractNum w:abstractNumId="9">
+  <w:abstractNum w:abstractNumId="10">
     <w:nsid w:val="3E0757A7"/>
     <w:multiLevelType w:val="hybridMultilevel"/>
     <w:tmpl w:val="C0CAA25E"/>
@@ -6390,7 +7059,7 @@
       </w:rPr>
     </w:lvl>
   </w:abstractNum>
-  <w:abstractNum w:abstractNumId="10">
+  <w:abstractNum w:abstractNumId="11">
     <w:nsid w:val="4C650A04"/>
     <w:multiLevelType w:val="hybridMultilevel"/>
     <w:tmpl w:val="CA06F032"/>
@@ -6503,7 +7172,7 @@
       </w:rPr>
     </w:lvl>
   </w:abstractNum>
-  <w:abstractNum w:abstractNumId="11">
+  <w:abstractNum w:abstractNumId="12">
     <w:nsid w:val="50313976"/>
     <w:multiLevelType w:val="hybridMultilevel"/>
     <w:tmpl w:val="3CC6E076"/>
@@ -6616,7 +7285,7 @@
       </w:rPr>
     </w:lvl>
   </w:abstractNum>
-  <w:abstractNum w:abstractNumId="12">
+  <w:abstractNum w:abstractNumId="13">
     <w:nsid w:val="74ED6A35"/>
     <w:multiLevelType w:val="singleLevel"/>
     <w:tmpl w:val="23168852"/>
@@ -6631,7 +7300,120 @@
       </w:rPr>
     </w:lvl>
   </w:abstractNum>
-  <w:abstractNum w:abstractNumId="13">
+  <w:abstractNum w:abstractNumId="14">
+    <w:nsid w:val="790921D3"/>
+    <w:multiLevelType w:val="hybridMultilevel"/>
+    <w:tmpl w:val="B734E9BE"/>
+    <w:lvl w:ilvl="0" w:tplc="04130001">
+      <w:start w:val="1"/>
+      <w:numFmt w:val="bullet"/>
+      <w:lvlText w:val=""/>
+      <w:lvlJc w:val="left"/>
+      <w:pPr>
+        <w:ind w:left="720" w:hanging="360"/>
+      </w:pPr>
+      <w:rPr>
+        <w:rFonts w:ascii="Symbol" w:hAnsi="Symbol" w:hint="default"/>
+      </w:rPr>
+    </w:lvl>
+    <w:lvl w:ilvl="1" w:tplc="04130003">
+      <w:start w:val="1"/>
+      <w:numFmt w:val="bullet"/>
+      <w:lvlText w:val="o"/>
+      <w:lvlJc w:val="left"/>
+      <w:pPr>
+        <w:ind w:left="1440" w:hanging="360"/>
+      </w:pPr>
+      <w:rPr>
+        <w:rFonts w:ascii="Courier New" w:hAnsi="Courier New" w:cs="Courier New" w:hint="default"/>
+      </w:rPr>
+    </w:lvl>
+    <w:lvl w:ilvl="2" w:tplc="04130005">
+      <w:start w:val="1"/>
+      <w:numFmt w:val="bullet"/>
+      <w:lvlText w:val=""/>
+      <w:lvlJc w:val="left"/>
+      <w:pPr>
+        <w:ind w:left="2160" w:hanging="360"/>
+      </w:pPr>
+      <w:rPr>
+        <w:rFonts w:ascii="Wingdings" w:hAnsi="Wingdings" w:hint="default"/>
+      </w:rPr>
+    </w:lvl>
+    <w:lvl w:ilvl="3" w:tplc="04130001" w:tentative="1">
+      <w:start w:val="1"/>
+      <w:numFmt w:val="bullet"/>
+      <w:lvlText w:val=""/>
+      <w:lvlJc w:val="left"/>
+      <w:pPr>
+        <w:ind w:left="2880" w:hanging="360"/>
+      </w:pPr>
+      <w:rPr>
+        <w:rFonts w:ascii="Symbol" w:hAnsi="Symbol" w:hint="default"/>
+      </w:rPr>
+    </w:lvl>
+    <w:lvl w:ilvl="4" w:tplc="04130003" w:tentative="1">
+      <w:start w:val="1"/>
+      <w:numFmt w:val="bullet"/>
+      <w:lvlText w:val="o"/>
+      <w:lvlJc w:val="left"/>
+      <w:pPr>
+        <w:ind w:left="3600" w:hanging="360"/>
+      </w:pPr>
+      <w:rPr>
+        <w:rFonts w:ascii="Courier New" w:hAnsi="Courier New" w:cs="Courier New" w:hint="default"/>
+      </w:rPr>
+    </w:lvl>
+    <w:lvl w:ilvl="5" w:tplc="04130005" w:tentative="1">
+      <w:start w:val="1"/>
+      <w:numFmt w:val="bullet"/>
+      <w:lvlText w:val=""/>
+      <w:lvlJc w:val="left"/>
+      <w:pPr>
+        <w:ind w:left="4320" w:hanging="360"/>
+      </w:pPr>
+      <w:rPr>
+        <w:rFonts w:ascii="Wingdings" w:hAnsi="Wingdings" w:hint="default"/>
+      </w:rPr>
+    </w:lvl>
+    <w:lvl w:ilvl="6" w:tplc="04130001" w:tentative="1">
+      <w:start w:val="1"/>
+      <w:numFmt w:val="bullet"/>
+      <w:lvlText w:val=""/>
+      <w:lvlJc w:val="left"/>
+      <w:pPr>
+        <w:ind w:left="5040" w:hanging="360"/>
+      </w:pPr>
+      <w:rPr>
+        <w:rFonts w:ascii="Symbol" w:hAnsi="Symbol" w:hint="default"/>
+      </w:rPr>
+    </w:lvl>
+    <w:lvl w:ilvl="7" w:tplc="04130003" w:tentative="1">
+      <w:start w:val="1"/>
+      <w:numFmt w:val="bullet"/>
+      <w:lvlText w:val="o"/>
+      <w:lvlJc w:val="left"/>
+      <w:pPr>
+        <w:ind w:left="5760" w:hanging="360"/>
+      </w:pPr>
+      <w:rPr>
+        <w:rFonts w:ascii="Courier New" w:hAnsi="Courier New" w:cs="Courier New" w:hint="default"/>
+      </w:rPr>
+    </w:lvl>
+    <w:lvl w:ilvl="8" w:tplc="04130005" w:tentative="1">
+      <w:start w:val="1"/>
+      <w:numFmt w:val="bullet"/>
+      <w:lvlText w:val=""/>
+      <w:lvlJc w:val="left"/>
+      <w:pPr>
+        <w:ind w:left="6480" w:hanging="360"/>
+      </w:pPr>
+      <w:rPr>
+        <w:rFonts w:ascii="Wingdings" w:hAnsi="Wingdings" w:hint="default"/>
+      </w:rPr>
+    </w:lvl>
+  </w:abstractNum>
+  <w:abstractNum w:abstractNumId="15">
     <w:nsid w:val="7DF4555E"/>
     <w:multiLevelType w:val="hybridMultilevel"/>
     <w:tmpl w:val="A19A2FE8"/>
@@ -6743,22 +7525,22 @@
     </w:lvl>
   </w:abstractNum>
   <w:num w:numId="1">
-    <w:abstractNumId w:val="12"/>
+    <w:abstractNumId w:val="13"/>
   </w:num>
   <w:num w:numId="2">
-    <w:abstractNumId w:val="5"/>
+    <w:abstractNumId w:val="6"/>
   </w:num>
   <w:num w:numId="3">
-    <w:abstractNumId w:val="9"/>
+    <w:abstractNumId w:val="10"/>
   </w:num>
   <w:num w:numId="4">
     <w:abstractNumId w:val="1"/>
   </w:num>
   <w:num w:numId="5">
-    <w:abstractNumId w:val="8"/>
+    <w:abstractNumId w:val="9"/>
   </w:num>
   <w:num w:numId="6">
-    <w:abstractNumId w:val="10"/>
+    <w:abstractNumId w:val="11"/>
   </w:num>
   <w:num w:numId="7">
     <w:abstractNumId w:val="4"/>
@@ -6767,22 +7549,28 @@
     <w:abstractNumId w:val="0"/>
   </w:num>
   <w:num w:numId="9">
-    <w:abstractNumId w:val="11"/>
+    <w:abstractNumId w:val="12"/>
   </w:num>
   <w:num w:numId="10">
-    <w:abstractNumId w:val="7"/>
+    <w:abstractNumId w:val="8"/>
   </w:num>
   <w:num w:numId="11">
-    <w:abstractNumId w:val="6"/>
+    <w:abstractNumId w:val="7"/>
   </w:num>
   <w:num w:numId="12">
     <w:abstractNumId w:val="2"/>
   </w:num>
   <w:num w:numId="13">
-    <w:abstractNumId w:val="13"/>
+    <w:abstractNumId w:val="15"/>
   </w:num>
   <w:num w:numId="14">
     <w:abstractNumId w:val="3"/>
+  </w:num>
+  <w:num w:numId="15">
+    <w:abstractNumId w:val="5"/>
+  </w:num>
+  <w:num w:numId="16">
+    <w:abstractNumId w:val="14"/>
   </w:num>
 </w:numbering>
 </file>
@@ -7888,7 +8676,7 @@
 </file>
 
 <file path=customXml/itemProps1.xml><?xml version="1.0" encoding="utf-8"?>
-<ds:datastoreItem xmlns:ds="http://schemas.openxmlformats.org/officeDocument/2006/customXml" ds:itemID="{9FE9496C-277D-43AE-B61D-5F9560B98E42}">
+<ds:datastoreItem xmlns:ds="http://schemas.openxmlformats.org/officeDocument/2006/customXml" ds:itemID="{0D3C3914-8701-40C4-A5B0-05D449DDDAEC}">
   <ds:schemaRefs>
     <ds:schemaRef ds:uri="http://schemas.openxmlformats.org/officeDocument/2006/bibliography"/>
   </ds:schemaRefs>

</xml_diff>